<commit_message>
Update Game Design Dokument Obama.docx
</commit_message>
<xml_diff>
--- a/Game Design Dokument Obama.docx
+++ b/Game Design Dokument Obama.docx
@@ -1,6 +1,6 @@
 
 <file path=word/document.xml><?xml version="1.0" encoding="utf-8"?>
-<w:document xmlns:wpc="http://schemas.microsoft.com/office/word/2010/wordprocessingCanvas" xmlns:cx="http://schemas.microsoft.com/office/drawing/2014/chartex" xmlns:cx1="http://schemas.microsoft.com/office/drawing/2015/9/8/chartex" xmlns:cx2="http://schemas.microsoft.com/office/drawing/2015/10/21/chartex" xmlns:cx3="http://schemas.microsoft.com/office/drawing/2016/5/9/chartex" xmlns:cx4="http://schemas.microsoft.com/office/drawing/2016/5/10/chartex" xmlns:cx5="http://schemas.microsoft.com/office/drawing/2016/5/11/chartex" xmlns:cx6="http://schemas.microsoft.com/office/drawing/2016/5/12/chartex" xmlns:cx7="http://schemas.microsoft.com/office/drawing/2016/5/13/chartex" xmlns:cx8="http://schemas.microsoft.com/office/drawing/2016/5/14/chartex" xmlns:mc="http://schemas.openxmlformats.org/markup-compatibility/2006" xmlns:aink="http://schemas.microsoft.com/office/drawing/2016/ink" xmlns:am3d="http://schemas.microsoft.com/office/drawing/2017/model3d" xmlns:o="urn:schemas-microsoft-com:office:office" xmlns:r="http://schemas.openxmlformats.org/officeDocument/2006/relationships" xmlns:m="http://schemas.openxmlformats.org/officeDocument/2006/math" xmlns:v="urn:schemas-microsoft-com:vml" xmlns:wp14="http://schemas.microsoft.com/office/word/2010/wordprocessingDrawing" xmlns:wp="http://schemas.openxmlformats.org/drawingml/2006/wordprocessingDrawing" xmlns:w10="urn:schemas-microsoft-com:office:word" xmlns:w="http://schemas.openxmlformats.org/wordprocessingml/2006/main" xmlns:w14="http://schemas.microsoft.com/office/word/2010/wordml" xmlns:w15="http://schemas.microsoft.com/office/word/2012/wordml" xmlns:w16cid="http://schemas.microsoft.com/office/word/2016/wordml/cid" xmlns:w16se="http://schemas.microsoft.com/office/word/2015/wordml/symex" xmlns:wpg="http://schemas.microsoft.com/office/word/2010/wordprocessingGroup" xmlns:wpi="http://schemas.microsoft.com/office/word/2010/wordprocessingInk" xmlns:wne="http://schemas.microsoft.com/office/word/2006/wordml" xmlns:wps="http://schemas.microsoft.com/office/word/2010/wordprocessingShape" mc:Ignorable="w14 w15 w16se w16cid wp14">
+<w:document xmlns:wpc="http://schemas.microsoft.com/office/word/2010/wordprocessingCanvas" xmlns:cx="http://schemas.microsoft.com/office/drawing/2014/chartex" xmlns:cx1="http://schemas.microsoft.com/office/drawing/2015/9/8/chartex" xmlns:cx2="http://schemas.microsoft.com/office/drawing/2015/10/21/chartex" xmlns:cx3="http://schemas.microsoft.com/office/drawing/2016/5/9/chartex" xmlns:cx4="http://schemas.microsoft.com/office/drawing/2016/5/10/chartex" xmlns:cx5="http://schemas.microsoft.com/office/drawing/2016/5/11/chartex" xmlns:cx6="http://schemas.microsoft.com/office/drawing/2016/5/12/chartex" xmlns:cx7="http://schemas.microsoft.com/office/drawing/2016/5/13/chartex" xmlns:cx8="http://schemas.microsoft.com/office/drawing/2016/5/14/chartex" xmlns:mc="http://schemas.openxmlformats.org/markup-compatibility/2006" xmlns:aink="http://schemas.microsoft.com/office/drawing/2016/ink" xmlns:am3d="http://schemas.microsoft.com/office/drawing/2017/model3d" xmlns:o="urn:schemas-microsoft-com:office:office" xmlns:r="http://schemas.openxmlformats.org/officeDocument/2006/relationships" xmlns:m="http://schemas.openxmlformats.org/officeDocument/2006/math" xmlns:v="urn:schemas-microsoft-com:vml" xmlns:wp14="http://schemas.microsoft.com/office/word/2010/wordprocessingDrawing" xmlns:wp="http://schemas.openxmlformats.org/drawingml/2006/wordprocessingDrawing" xmlns:w10="urn:schemas-microsoft-com:office:word" xmlns:w="http://schemas.openxmlformats.org/wordprocessingml/2006/main" xmlns:w14="http://schemas.microsoft.com/office/word/2010/wordml" xmlns:w15="http://schemas.microsoft.com/office/word/2012/wordml" xmlns:w16cex="http://schemas.microsoft.com/office/word/2018/wordml/cex" xmlns:w16cid="http://schemas.microsoft.com/office/word/2016/wordml/cid" xmlns:w16="http://schemas.microsoft.com/office/word/2018/wordml" xmlns:w16se="http://schemas.microsoft.com/office/word/2015/wordml/symex" xmlns:wpg="http://schemas.microsoft.com/office/word/2010/wordprocessingGroup" xmlns:wpi="http://schemas.microsoft.com/office/word/2010/wordprocessingInk" xmlns:wne="http://schemas.microsoft.com/office/word/2006/wordml" xmlns:wps="http://schemas.microsoft.com/office/word/2010/wordprocessingShape" mc:Ignorable="w14 w15 w16se w16cid w16 w16cex wp14">
   <w:body>
     <w:p>
       <w:pPr>
@@ -83,7 +83,7 @@
           <w:noProof/>
         </w:rPr>
         <w:drawing>
-          <wp:inline distT="0" distB="0" distL="0" distR="0">
+          <wp:inline distT="0" distB="0" distL="0" distR="0" wp14:anchorId="7F84E7E8" wp14:editId="28C1AF69">
             <wp:extent cx="5400040" cy="4050030"/>
             <wp:effectExtent l="0" t="0" r="0" b="7620"/>
             <wp:docPr id="2" name="Grafik 2"/>
@@ -242,12 +242,7 @@
         </w:numPr>
       </w:pPr>
       <w:r>
-        <w:t>Der Spieler gewinnt wenn die HP</w:t>
-      </w:r>
-      <w:bookmarkStart w:id="0" w:name="_GoBack"/>
-      <w:bookmarkEnd w:id="0"/>
-      <w:r>
-        <w:t xml:space="preserve"> seines Gegners auf 0 reduziert wurde.</w:t>
+        <w:t>Der Spieler gewinnt wenn die HP seines Gegners auf 0 reduziert wurde.</w:t>
       </w:r>
     </w:p>
     <w:p>
@@ -417,7 +412,19 @@
               <w:rPr>
                 <w:color w:val="000000" w:themeColor="text1"/>
               </w:rPr>
-              <w:t>USK 16, English</w:t>
+              <w:t>USK 1</w:t>
+            </w:r>
+            <w:r>
+              <w:rPr>
+                <w:color w:val="000000" w:themeColor="text1"/>
+              </w:rPr>
+              <w:t>8</w:t>
+            </w:r>
+            <w:r>
+              <w:rPr>
+                <w:color w:val="000000" w:themeColor="text1"/>
+              </w:rPr>
+              <w:t>, English</w:t>
             </w:r>
           </w:p>
         </w:tc>
@@ -571,8 +578,10 @@
           </w:tcPr>
           <w:p>
             <w:r>
-              <w:t>Kann der Spieler eigene Elemente kreieren und in das Spiel integrieren – Mods</w:t>
+              <w:t>VIELLEICHT</w:t>
             </w:r>
+            <w:bookmarkStart w:id="0" w:name="_GoBack"/>
+            <w:bookmarkEnd w:id="0"/>
           </w:p>
         </w:tc>
       </w:tr>
@@ -741,6 +750,10 @@
       <w:r>
         <w:t xml:space="preserve">Wie werden die Spielfiguren animiert und modelliert (realistisch, verzerrt, kindlich, comichaft, … )? </w:t>
       </w:r>
+      <w:r>
+        <w:br/>
+        <w:t>REALISTISCH??</w:t>
+      </w:r>
     </w:p>
     <w:p>
       <w:pPr>
@@ -765,6 +778,10 @@
       <w:r>
         <w:t>Gibt es KI-gesteuerte Begleiter?</w:t>
       </w:r>
+      <w:r>
+        <w:br/>
+        <w:t>NEIN</w:t>
+      </w:r>
     </w:p>
     <w:p>
       <w:pPr>
@@ -861,6 +878,7 @@
         </w:numPr>
       </w:pPr>
       <w:r>
+        <w:lastRenderedPageBreak/>
         <w:t>Wie wird die Beleuchtung eingesetzt um das Stimmungsbild zu unterstützen?</w:t>
       </w:r>
     </w:p>
@@ -869,7 +887,6 @@
         <w:pStyle w:val="berschrift1"/>
       </w:pPr>
       <w:r>
-        <w:lastRenderedPageBreak/>
         <w:t>Spielbeschreibung</w:t>
       </w:r>
     </w:p>
@@ -964,6 +981,17 @@
       <w:r>
         <w:t>Gibt es Cheats?</w:t>
       </w:r>
+      <w:r>
+        <w:t xml:space="preserve"> </w:t>
+      </w:r>
+    </w:p>
+    <w:p>
+      <w:pPr>
+        <w:pStyle w:val="Listenabsatz"/>
+      </w:pPr>
+      <w:r>
+        <w:t>NEIN</w:t>
+      </w:r>
     </w:p>
     <w:p>
       <w:pPr>
@@ -979,6 +1007,10 @@
       <w:r>
         <w:t xml:space="preserve"> und wieder aktiviert?</w:t>
       </w:r>
+      <w:r>
+        <w:br/>
+        <w:t>HIGHSCORES AUF NEM LEADERBOARD???</w:t>
+      </w:r>
     </w:p>
     <w:p>
       <w:pPr>
@@ -1003,6 +1035,10 @@
       <w:r>
         <w:t>Kann der Schwierigkeitsgrad angepasst werden und wenn ja dynamisch oder durch den Spieler?</w:t>
       </w:r>
+      <w:r>
+        <w:br/>
+        <w:t>FESTER SCHIERIGKEITSGRAD/(MAP ABHÄMIG??)</w:t>
+      </w:r>
     </w:p>
     <w:p>
       <w:pPr>
@@ -1015,6 +1051,10 @@
       <w:r>
         <w:t>Wie bewegt sich der Spieler durch das Spiel (zu Fuß, Auto, Fliegen, Zeitreise, Beamen, )?</w:t>
       </w:r>
+      <w:r>
+        <w:br/>
+        <w:t>ZU FUß</w:t>
+      </w:r>
     </w:p>
     <w:p>
       <w:pPr>
@@ -1027,6 +1067,10 @@
       <w:r>
         <w:t>Wie funktioniert der Zeitverlauf bzw. wie lange dauert ein Spieltag?</w:t>
       </w:r>
+      <w:r>
+        <w:br/>
+        <w:t>GIBT KEINEN ZEIT VERLAUF</w:t>
+      </w:r>
     </w:p>
     <w:p>
       <w:pPr>
@@ -1086,6 +1130,10 @@
       <w:r>
         <w:t>Wie wird belohnt(negativ/positiv) und wie wird bestraft (negativ/positiv)</w:t>
       </w:r>
+      <w:r>
+        <w:br/>
+        <w:t>KILLS GEBEN PUNKTE/ (TODE ZIEHEN PUNKE AB??)</w:t>
+      </w:r>
     </w:p>
     <w:p>
       <w:pPr>
@@ -1130,6 +1178,10 @@
       <w:r>
         <w:t xml:space="preserve">Welche Objekte können aufgenommen werden und warum? </w:t>
       </w:r>
+      <w:r>
+        <w:br/>
+        <w:t>POWERUPS, DIE DEN SPIELER BUFFS VERGEBEN</w:t>
+      </w:r>
     </w:p>
     <w:p>
       <w:pPr>
@@ -1148,6 +1200,9 @@
       <w:r>
         <w:t xml:space="preserve"> NPCs?</w:t>
       </w:r>
+      <w:r>
+        <w:t xml:space="preserve"> </w:t>
+      </w:r>
     </w:p>
     <w:p>
       <w:pPr>
@@ -1160,6 +1215,10 @@
       <w:r>
         <w:t xml:space="preserve">Wie bewegt man sich durch das Spiel? </w:t>
       </w:r>
+      <w:r>
+        <w:br/>
+        <w:t>LAUFEND/RENNEND/SCHLEICHEND ODER MAPSPEZIFISCH AUCH EVT IN ZERO G</w:t>
+      </w:r>
     </w:p>
     <w:p>
       <w:pPr>
@@ -1220,6 +1279,10 @@
       <w:r>
         <w:t>?</w:t>
       </w:r>
+      <w:r>
+        <w:br/>
+        <w:t>SCHUSS WAFFEN MIT MÖGLICHST WEITEM SPEKTRUM</w:t>
+      </w:r>
     </w:p>
     <w:p>
       <w:pPr>
@@ -1256,6 +1319,14 @@
     <w:p>
       <w:pPr>
         <w:pStyle w:val="Listenabsatz"/>
+      </w:pPr>
+      <w:r>
+        <w:t>VORGEBAUTE MAPS</w:t>
+      </w:r>
+    </w:p>
+    <w:p>
+      <w:pPr>
+        <w:pStyle w:val="Listenabsatz"/>
         <w:numPr>
           <w:ilvl w:val="0"/>
           <w:numId w:val="6"/>
@@ -1273,6 +1344,10 @@
       <w:r>
         <w:t xml:space="preserve"> Welt? </w:t>
       </w:r>
+      <w:r>
+        <w:br/>
+        <w:t>KEINE OFFENE ODER PROZEDURAL GENERIERTE WELT</w:t>
+      </w:r>
     </w:p>
     <w:p>
       <w:pPr>
@@ -1295,8 +1370,13 @@
         </w:numPr>
       </w:pPr>
       <w:r>
+        <w:lastRenderedPageBreak/>
         <w:t xml:space="preserve">Wie ist das Spielfeld gestaltet? </w:t>
       </w:r>
+      <w:r>
+        <w:br/>
+        <w:t>KOMPAKT UND VERWINKELT FÜR SPANNENDE 1v1 ARENA KÄMPFE</w:t>
+      </w:r>
     </w:p>
     <w:p>
       <w:pPr>
@@ -1351,6 +1431,10 @@
       <w:r>
         <w:t>(realistisch, kindlich, verspuhlt, apokalyptisch, futuristisch, urzeitlich, altertümlich, urban, … )</w:t>
       </w:r>
+      <w:r>
+        <w:br/>
+        <w:t>SCI FI FUTURISTISCH</w:t>
+      </w:r>
     </w:p>
     <w:p>
       <w:pPr>
@@ -1363,6 +1447,10 @@
       <w:r>
         <w:t>Gibt es Wetterveränderung/Zeitveränderung (Tag und Nacht)?</w:t>
       </w:r>
+      <w:r>
+        <w:br/>
+        <w:t>FESTE WETTER UND ZEIT EFFEKTE PRO MAP</w:t>
+      </w:r>
     </w:p>
     <w:p>
       <w:pPr>
@@ -1383,6 +1471,10 @@
       <w:r>
         <w:t xml:space="preserve">Welche Bereiche gibt es in der Spielwelt? </w:t>
       </w:r>
+      <w:r>
+        <w:br/>
+        <w:t>SCI FI RAUM SCHIFF INNENRÄUME, …</w:t>
+      </w:r>
     </w:p>
     <w:p>
       <w:pPr>
@@ -1401,6 +1493,10 @@
       <w:r>
         <w:t xml:space="preserve"> darin wie sich Spieler und NPCs dort bewegen/verhalten? </w:t>
       </w:r>
+      <w:r>
+        <w:br/>
+        <w:t>JEDE MAP BEKOMMT KLEINE EIGENHEITEN WIE zB ZERO G, ODER LAVA PITS WO DER SPIELER REIN FALLEN KANN</w:t>
+      </w:r>
     </w:p>
     <w:p>
       <w:pPr>
@@ -1425,6 +1521,10 @@
       <w:r>
         <w:t xml:space="preserve">Wie hängen die verschiedenen Gebiete zusammen? </w:t>
       </w:r>
+      <w:r>
+        <w:br/>
+        <w:t>GAR NICHT EIN GEBIET EINE MAP, DIESE WIRD MIT JEDER RUNDE GEWECHSELT ODER NEU AUSGEWÄHLT</w:t>
+      </w:r>
     </w:p>
     <w:p>
       <w:pPr>
@@ -1437,13 +1537,16 @@
       <w:r>
         <w:t xml:space="preserve">Welche Schlüsselorte gibt es, die der Spieler unbedingt aufsuchen muss? </w:t>
       </w:r>
+      <w:r>
+        <w:br/>
+        <w:t>GIBT KEINE?!</w:t>
+      </w:r>
     </w:p>
     <w:p>
       <w:pPr>
         <w:pStyle w:val="berschrift2"/>
       </w:pPr>
       <w:r>
-        <w:lastRenderedPageBreak/>
         <w:t>Beschreibung der Levels</w:t>
       </w:r>
     </w:p>
@@ -1550,6 +1653,10 @@
       <w:r>
         <w:t xml:space="preserve">Was passiert, wenn der Spieler diese Ideallinie verlässt. </w:t>
       </w:r>
+      <w:r>
+        <w:br/>
+        <w:t>IST NICHT MÖGLICH DA MAPS GESCHLOSSEN ENTWICKELT WERDEN</w:t>
+      </w:r>
     </w:p>
     <w:p>
       <w:pPr>
@@ -1573,6 +1680,10 @@
       </w:r>
       <w:r>
         <w:t xml:space="preserve"> </w:t>
+      </w:r>
+      <w:r>
+        <w:br/>
+        <w:t>ER KANN SICH NICHT VERLAUFEN!</w:t>
       </w:r>
     </w:p>
     <w:p>
@@ -1632,6 +1743,10 @@
       <w:r>
         <w:t xml:space="preserve">. </w:t>
       </w:r>
+      <w:r>
+        <w:br/>
+        <w:t>STIMMUNG</w:t>
+      </w:r>
     </w:p>
     <w:p>
       <w:pPr>
@@ -1650,6 +1765,10 @@
       <w:r>
         <w:t xml:space="preserve">/Dialekt wird gesprochen? </w:t>
       </w:r>
+      <w:r>
+        <w:br/>
+        <w:t>WENN GESPROCHEN WIRD DEUTSCH ODER ENGLISCH</w:t>
+      </w:r>
     </w:p>
     <w:p>
       <w:pPr>
@@ -1686,6 +1805,10 @@
       <w:r>
         <w:t xml:space="preserve">Gibt es eine Hintergrundmusik und wenn ja welche? </w:t>
       </w:r>
+      <w:r>
+        <w:br/>
+        <w:t>DOOM SOUNDTRACK??</w:t>
+      </w:r>
     </w:p>
     <w:p>
       <w:pPr>
@@ -1697,6 +1820,10 @@
       </w:pPr>
       <w:r>
         <w:t xml:space="preserve">Welche Atmosphäre soll die gewählte Musik schaffen? </w:t>
+      </w:r>
+      <w:r>
+        <w:br/>
+        <w:t>FAST PACED 1v1 IM DOOM FEELUING</w:t>
       </w:r>
     </w:p>
     <w:p>
@@ -1725,6 +1852,7 @@
         <w:rPr>
           <w:lang w:val="en"/>
         </w:rPr>
+        <w:lastRenderedPageBreak/>
         <w:t>UI / Controller</w:t>
       </w:r>
     </w:p>
@@ -1747,6 +1875,10 @@
       </w:r>
       <w:r>
         <w:t xml:space="preserve"> und warum wurde dieser Controller gewählt?</w:t>
+      </w:r>
+      <w:r>
+        <w:br/>
+        <w:t>MAUS UND TASTATUR DA DIESE FÜR SHOOTER AM OPTIMALSTEN SIND</w:t>
       </w:r>
     </w:p>
     <w:p>
@@ -1858,6 +1990,10 @@
       <w:r>
         <w:t xml:space="preserve">? </w:t>
       </w:r>
+      <w:r>
+        <w:br/>
+        <w:t>WELCHE KI?!</w:t>
+      </w:r>
     </w:p>
     <w:p>
       <w:pPr>
@@ -1869,6 +2005,14 @@
       </w:pPr>
       <w:r>
         <w:t xml:space="preserve">Welche KI Module haben Feinde, allg. NPCs. </w:t>
+      </w:r>
+    </w:p>
+    <w:p>
+      <w:pPr>
+        <w:pStyle w:val="Listenabsatz"/>
+      </w:pPr>
+      <w:r>
+        <w:t>WENN KI DANN ALS GEGNER FÜR SPIELER!</w:t>
       </w:r>
     </w:p>
     <w:p>
@@ -1953,6 +2097,10 @@
       <w:r>
         <w:t>.</w:t>
       </w:r>
+      <w:r>
+        <w:br/>
+        <w:t>RECHT PHYSIKALISCH RICHIG</w:t>
+      </w:r>
     </w:p>
     <w:p>
       <w:pPr>
@@ -1983,7 +2131,6 @@
         <w:pStyle w:val="berschrift1"/>
       </w:pPr>
       <w:r>
-        <w:lastRenderedPageBreak/>
         <w:t>Organisation der Entwicklung</w:t>
       </w:r>
     </w:p>
@@ -2203,6 +2350,7 @@
         </w:numPr>
       </w:pPr>
       <w:r>
+        <w:lastRenderedPageBreak/>
         <w:t xml:space="preserve">Bewertung der Aufgaben bzgl. Unsicherheit </w:t>
       </w:r>
     </w:p>
@@ -2282,6 +2430,9 @@
       <w:r>
         <w:t xml:space="preserve">eitplan und Manpower ab. </w:t>
       </w:r>
+      <w:r>
+        <w:t>KEINE KOSTEN ENTSTEHEN</w:t>
+      </w:r>
     </w:p>
     <w:p>
       <w:pPr>
@@ -2293,6 +2444,9 @@
       </w:pPr>
       <w:r>
         <w:t xml:space="preserve">Wer finanziert die Entwicklung zu welchen Konditionen? </w:t>
+      </w:r>
+      <w:r>
+        <w:t>ICH</w:t>
       </w:r>
     </w:p>
     <w:sectPr>
@@ -2312,7 +2466,7 @@
 </file>
 
 <file path=word/endnotes.xml><?xml version="1.0" encoding="utf-8"?>
-<w:endnotes xmlns:wpc="http://schemas.microsoft.com/office/word/2010/wordprocessingCanvas" xmlns:cx="http://schemas.microsoft.com/office/drawing/2014/chartex" xmlns:cx1="http://schemas.microsoft.com/office/drawing/2015/9/8/chartex" xmlns:cx2="http://schemas.microsoft.com/office/drawing/2015/10/21/chartex" xmlns:cx3="http://schemas.microsoft.com/office/drawing/2016/5/9/chartex" xmlns:cx4="http://schemas.microsoft.com/office/drawing/2016/5/10/chartex" xmlns:cx5="http://schemas.microsoft.com/office/drawing/2016/5/11/chartex" xmlns:cx6="http://schemas.microsoft.com/office/drawing/2016/5/12/chartex" xmlns:cx7="http://schemas.microsoft.com/office/drawing/2016/5/13/chartex" xmlns:cx8="http://schemas.microsoft.com/office/drawing/2016/5/14/chartex" xmlns:mc="http://schemas.openxmlformats.org/markup-compatibility/2006" xmlns:aink="http://schemas.microsoft.com/office/drawing/2016/ink" xmlns:am3d="http://schemas.microsoft.com/office/drawing/2017/model3d" xmlns:o="urn:schemas-microsoft-com:office:office" xmlns:r="http://schemas.openxmlformats.org/officeDocument/2006/relationships" xmlns:m="http://schemas.openxmlformats.org/officeDocument/2006/math" xmlns:v="urn:schemas-microsoft-com:vml" xmlns:wp14="http://schemas.microsoft.com/office/word/2010/wordprocessingDrawing" xmlns:wp="http://schemas.openxmlformats.org/drawingml/2006/wordprocessingDrawing" xmlns:w10="urn:schemas-microsoft-com:office:word" xmlns:w="http://schemas.openxmlformats.org/wordprocessingml/2006/main" xmlns:w14="http://schemas.microsoft.com/office/word/2010/wordml" xmlns:w15="http://schemas.microsoft.com/office/word/2012/wordml" xmlns:w16cid="http://schemas.microsoft.com/office/word/2016/wordml/cid" xmlns:w16se="http://schemas.microsoft.com/office/word/2015/wordml/symex" xmlns:wpg="http://schemas.microsoft.com/office/word/2010/wordprocessingGroup" xmlns:wpi="http://schemas.microsoft.com/office/word/2010/wordprocessingInk" xmlns:wne="http://schemas.microsoft.com/office/word/2006/wordml" xmlns:wps="http://schemas.microsoft.com/office/word/2010/wordprocessingShape" mc:Ignorable="w14 w15 w16se w16cid wp14">
+<w:endnotes xmlns:wpc="http://schemas.microsoft.com/office/word/2010/wordprocessingCanvas" xmlns:cx="http://schemas.microsoft.com/office/drawing/2014/chartex" xmlns:cx1="http://schemas.microsoft.com/office/drawing/2015/9/8/chartex" xmlns:cx2="http://schemas.microsoft.com/office/drawing/2015/10/21/chartex" xmlns:cx3="http://schemas.microsoft.com/office/drawing/2016/5/9/chartex" xmlns:cx4="http://schemas.microsoft.com/office/drawing/2016/5/10/chartex" xmlns:cx5="http://schemas.microsoft.com/office/drawing/2016/5/11/chartex" xmlns:cx6="http://schemas.microsoft.com/office/drawing/2016/5/12/chartex" xmlns:cx7="http://schemas.microsoft.com/office/drawing/2016/5/13/chartex" xmlns:cx8="http://schemas.microsoft.com/office/drawing/2016/5/14/chartex" xmlns:mc="http://schemas.openxmlformats.org/markup-compatibility/2006" xmlns:aink="http://schemas.microsoft.com/office/drawing/2016/ink" xmlns:am3d="http://schemas.microsoft.com/office/drawing/2017/model3d" xmlns:o="urn:schemas-microsoft-com:office:office" xmlns:r="http://schemas.openxmlformats.org/officeDocument/2006/relationships" xmlns:m="http://schemas.openxmlformats.org/officeDocument/2006/math" xmlns:v="urn:schemas-microsoft-com:vml" xmlns:wp14="http://schemas.microsoft.com/office/word/2010/wordprocessingDrawing" xmlns:wp="http://schemas.openxmlformats.org/drawingml/2006/wordprocessingDrawing" xmlns:w10="urn:schemas-microsoft-com:office:word" xmlns:w="http://schemas.openxmlformats.org/wordprocessingml/2006/main" xmlns:w14="http://schemas.microsoft.com/office/word/2010/wordml" xmlns:w15="http://schemas.microsoft.com/office/word/2012/wordml" xmlns:w16cex="http://schemas.microsoft.com/office/word/2018/wordml/cex" xmlns:w16cid="http://schemas.microsoft.com/office/word/2016/wordml/cid" xmlns:w16="http://schemas.microsoft.com/office/word/2018/wordml" xmlns:w16se="http://schemas.microsoft.com/office/word/2015/wordml/symex" xmlns:wpg="http://schemas.microsoft.com/office/word/2010/wordprocessingGroup" xmlns:wpi="http://schemas.microsoft.com/office/word/2010/wordprocessingInk" xmlns:wne="http://schemas.microsoft.com/office/word/2006/wordml" xmlns:wps="http://schemas.microsoft.com/office/word/2010/wordprocessingShape" mc:Ignorable="w14 w15 w16se w16cid w16 w16cex wp14">
   <w:endnote w:type="separator" w:id="-1">
     <w:p>
       <w:r>
@@ -2353,7 +2507,7 @@
 </file>
 
 <file path=word/footer1.xml><?xml version="1.0" encoding="utf-8"?>
-<w:ftr xmlns:wpc="http://schemas.microsoft.com/office/word/2010/wordprocessingCanvas" xmlns:cx="http://schemas.microsoft.com/office/drawing/2014/chartex" xmlns:cx1="http://schemas.microsoft.com/office/drawing/2015/9/8/chartex" xmlns:cx2="http://schemas.microsoft.com/office/drawing/2015/10/21/chartex" xmlns:cx3="http://schemas.microsoft.com/office/drawing/2016/5/9/chartex" xmlns:cx4="http://schemas.microsoft.com/office/drawing/2016/5/10/chartex" xmlns:cx5="http://schemas.microsoft.com/office/drawing/2016/5/11/chartex" xmlns:cx6="http://schemas.microsoft.com/office/drawing/2016/5/12/chartex" xmlns:cx7="http://schemas.microsoft.com/office/drawing/2016/5/13/chartex" xmlns:cx8="http://schemas.microsoft.com/office/drawing/2016/5/14/chartex" xmlns:mc="http://schemas.openxmlformats.org/markup-compatibility/2006" xmlns:aink="http://schemas.microsoft.com/office/drawing/2016/ink" xmlns:am3d="http://schemas.microsoft.com/office/drawing/2017/model3d" xmlns:o="urn:schemas-microsoft-com:office:office" xmlns:r="http://schemas.openxmlformats.org/officeDocument/2006/relationships" xmlns:m="http://schemas.openxmlformats.org/officeDocument/2006/math" xmlns:v="urn:schemas-microsoft-com:vml" xmlns:wp14="http://schemas.microsoft.com/office/word/2010/wordprocessingDrawing" xmlns:wp="http://schemas.openxmlformats.org/drawingml/2006/wordprocessingDrawing" xmlns:w10="urn:schemas-microsoft-com:office:word" xmlns:w="http://schemas.openxmlformats.org/wordprocessingml/2006/main" xmlns:w14="http://schemas.microsoft.com/office/word/2010/wordml" xmlns:w15="http://schemas.microsoft.com/office/word/2012/wordml" xmlns:w16cid="http://schemas.microsoft.com/office/word/2016/wordml/cid" xmlns:w16se="http://schemas.microsoft.com/office/word/2015/wordml/symex" xmlns:wpg="http://schemas.microsoft.com/office/word/2010/wordprocessingGroup" xmlns:wpi="http://schemas.microsoft.com/office/word/2010/wordprocessingInk" xmlns:wne="http://schemas.microsoft.com/office/word/2006/wordml" xmlns:wps="http://schemas.microsoft.com/office/word/2010/wordprocessingShape" mc:Ignorable="w14 w15 w16se w16cid wp14">
+<w:ftr xmlns:wpc="http://schemas.microsoft.com/office/word/2010/wordprocessingCanvas" xmlns:cx="http://schemas.microsoft.com/office/drawing/2014/chartex" xmlns:cx1="http://schemas.microsoft.com/office/drawing/2015/9/8/chartex" xmlns:cx2="http://schemas.microsoft.com/office/drawing/2015/10/21/chartex" xmlns:cx3="http://schemas.microsoft.com/office/drawing/2016/5/9/chartex" xmlns:cx4="http://schemas.microsoft.com/office/drawing/2016/5/10/chartex" xmlns:cx5="http://schemas.microsoft.com/office/drawing/2016/5/11/chartex" xmlns:cx6="http://schemas.microsoft.com/office/drawing/2016/5/12/chartex" xmlns:cx7="http://schemas.microsoft.com/office/drawing/2016/5/13/chartex" xmlns:cx8="http://schemas.microsoft.com/office/drawing/2016/5/14/chartex" xmlns:mc="http://schemas.openxmlformats.org/markup-compatibility/2006" xmlns:aink="http://schemas.microsoft.com/office/drawing/2016/ink" xmlns:am3d="http://schemas.microsoft.com/office/drawing/2017/model3d" xmlns:o="urn:schemas-microsoft-com:office:office" xmlns:r="http://schemas.openxmlformats.org/officeDocument/2006/relationships" xmlns:m="http://schemas.openxmlformats.org/officeDocument/2006/math" xmlns:v="urn:schemas-microsoft-com:vml" xmlns:wp14="http://schemas.microsoft.com/office/word/2010/wordprocessingDrawing" xmlns:wp="http://schemas.openxmlformats.org/drawingml/2006/wordprocessingDrawing" xmlns:w10="urn:schemas-microsoft-com:office:word" xmlns:w="http://schemas.openxmlformats.org/wordprocessingml/2006/main" xmlns:w14="http://schemas.microsoft.com/office/word/2010/wordml" xmlns:w15="http://schemas.microsoft.com/office/word/2012/wordml" xmlns:w16cex="http://schemas.microsoft.com/office/word/2018/wordml/cex" xmlns:w16cid="http://schemas.microsoft.com/office/word/2016/wordml/cid" xmlns:w16="http://schemas.microsoft.com/office/word/2018/wordml" xmlns:w16se="http://schemas.microsoft.com/office/word/2015/wordml/symex" xmlns:wpg="http://schemas.microsoft.com/office/word/2010/wordprocessingGroup" xmlns:wpi="http://schemas.microsoft.com/office/word/2010/wordprocessingInk" xmlns:wne="http://schemas.microsoft.com/office/word/2006/wordml" xmlns:wps="http://schemas.microsoft.com/office/word/2010/wordprocessingShape" mc:Ignorable="w14 w15 w16se w16cid w16 w16cex wp14">
   <w:p>
     <w:pPr>
       <w:pStyle w:val="Fuzeile"/>
@@ -2395,7 +2549,7 @@
 </file>
 
 <file path=word/footer2.xml><?xml version="1.0" encoding="utf-8"?>
-<w:ftr xmlns:wpc="http://schemas.microsoft.com/office/word/2010/wordprocessingCanvas" xmlns:cx="http://schemas.microsoft.com/office/drawing/2014/chartex" xmlns:cx1="http://schemas.microsoft.com/office/drawing/2015/9/8/chartex" xmlns:cx2="http://schemas.microsoft.com/office/drawing/2015/10/21/chartex" xmlns:cx3="http://schemas.microsoft.com/office/drawing/2016/5/9/chartex" xmlns:cx4="http://schemas.microsoft.com/office/drawing/2016/5/10/chartex" xmlns:cx5="http://schemas.microsoft.com/office/drawing/2016/5/11/chartex" xmlns:cx6="http://schemas.microsoft.com/office/drawing/2016/5/12/chartex" xmlns:cx7="http://schemas.microsoft.com/office/drawing/2016/5/13/chartex" xmlns:cx8="http://schemas.microsoft.com/office/drawing/2016/5/14/chartex" xmlns:mc="http://schemas.openxmlformats.org/markup-compatibility/2006" xmlns:aink="http://schemas.microsoft.com/office/drawing/2016/ink" xmlns:am3d="http://schemas.microsoft.com/office/drawing/2017/model3d" xmlns:o="urn:schemas-microsoft-com:office:office" xmlns:r="http://schemas.openxmlformats.org/officeDocument/2006/relationships" xmlns:m="http://schemas.openxmlformats.org/officeDocument/2006/math" xmlns:v="urn:schemas-microsoft-com:vml" xmlns:wp14="http://schemas.microsoft.com/office/word/2010/wordprocessingDrawing" xmlns:wp="http://schemas.openxmlformats.org/drawingml/2006/wordprocessingDrawing" xmlns:w10="urn:schemas-microsoft-com:office:word" xmlns:w="http://schemas.openxmlformats.org/wordprocessingml/2006/main" xmlns:w14="http://schemas.microsoft.com/office/word/2010/wordml" xmlns:w15="http://schemas.microsoft.com/office/word/2012/wordml" xmlns:w16cid="http://schemas.microsoft.com/office/word/2016/wordml/cid" xmlns:w16se="http://schemas.microsoft.com/office/word/2015/wordml/symex" xmlns:wpg="http://schemas.microsoft.com/office/word/2010/wordprocessingGroup" xmlns:wpi="http://schemas.microsoft.com/office/word/2010/wordprocessingInk" xmlns:wne="http://schemas.microsoft.com/office/word/2006/wordml" xmlns:wps="http://schemas.microsoft.com/office/word/2010/wordprocessingShape" mc:Ignorable="w14 w15 w16se w16cid wp14">
+<w:ftr xmlns:wpc="http://schemas.microsoft.com/office/word/2010/wordprocessingCanvas" xmlns:cx="http://schemas.microsoft.com/office/drawing/2014/chartex" xmlns:cx1="http://schemas.microsoft.com/office/drawing/2015/9/8/chartex" xmlns:cx2="http://schemas.microsoft.com/office/drawing/2015/10/21/chartex" xmlns:cx3="http://schemas.microsoft.com/office/drawing/2016/5/9/chartex" xmlns:cx4="http://schemas.microsoft.com/office/drawing/2016/5/10/chartex" xmlns:cx5="http://schemas.microsoft.com/office/drawing/2016/5/11/chartex" xmlns:cx6="http://schemas.microsoft.com/office/drawing/2016/5/12/chartex" xmlns:cx7="http://schemas.microsoft.com/office/drawing/2016/5/13/chartex" xmlns:cx8="http://schemas.microsoft.com/office/drawing/2016/5/14/chartex" xmlns:mc="http://schemas.openxmlformats.org/markup-compatibility/2006" xmlns:aink="http://schemas.microsoft.com/office/drawing/2016/ink" xmlns:am3d="http://schemas.microsoft.com/office/drawing/2017/model3d" xmlns:o="urn:schemas-microsoft-com:office:office" xmlns:r="http://schemas.openxmlformats.org/officeDocument/2006/relationships" xmlns:m="http://schemas.openxmlformats.org/officeDocument/2006/math" xmlns:v="urn:schemas-microsoft-com:vml" xmlns:wp14="http://schemas.microsoft.com/office/word/2010/wordprocessingDrawing" xmlns:wp="http://schemas.openxmlformats.org/drawingml/2006/wordprocessingDrawing" xmlns:w10="urn:schemas-microsoft-com:office:word" xmlns:w="http://schemas.openxmlformats.org/wordprocessingml/2006/main" xmlns:w14="http://schemas.microsoft.com/office/word/2010/wordml" xmlns:w15="http://schemas.microsoft.com/office/word/2012/wordml" xmlns:w16cex="http://schemas.microsoft.com/office/word/2018/wordml/cex" xmlns:w16cid="http://schemas.microsoft.com/office/word/2016/wordml/cid" xmlns:w16="http://schemas.microsoft.com/office/word/2018/wordml" xmlns:w16se="http://schemas.microsoft.com/office/word/2015/wordml/symex" xmlns:wpg="http://schemas.microsoft.com/office/word/2010/wordprocessingGroup" xmlns:wpi="http://schemas.microsoft.com/office/word/2010/wordprocessingInk" xmlns:wne="http://schemas.microsoft.com/office/word/2006/wordml" xmlns:wps="http://schemas.microsoft.com/office/word/2010/wordprocessingShape" mc:Ignorable="w14 w15 w16se w16cid w16 w16cex wp14">
   <w:p>
     <w:pPr>
       <w:pStyle w:val="Fuzeile"/>
@@ -2436,7 +2590,7 @@
 </file>
 
 <file path=word/footnotes.xml><?xml version="1.0" encoding="utf-8"?>
-<w:footnotes xmlns:wpc="http://schemas.microsoft.com/office/word/2010/wordprocessingCanvas" xmlns:cx="http://schemas.microsoft.com/office/drawing/2014/chartex" xmlns:cx1="http://schemas.microsoft.com/office/drawing/2015/9/8/chartex" xmlns:cx2="http://schemas.microsoft.com/office/drawing/2015/10/21/chartex" xmlns:cx3="http://schemas.microsoft.com/office/drawing/2016/5/9/chartex" xmlns:cx4="http://schemas.microsoft.com/office/drawing/2016/5/10/chartex" xmlns:cx5="http://schemas.microsoft.com/office/drawing/2016/5/11/chartex" xmlns:cx6="http://schemas.microsoft.com/office/drawing/2016/5/12/chartex" xmlns:cx7="http://schemas.microsoft.com/office/drawing/2016/5/13/chartex" xmlns:cx8="http://schemas.microsoft.com/office/drawing/2016/5/14/chartex" xmlns:mc="http://schemas.openxmlformats.org/markup-compatibility/2006" xmlns:aink="http://schemas.microsoft.com/office/drawing/2016/ink" xmlns:am3d="http://schemas.microsoft.com/office/drawing/2017/model3d" xmlns:o="urn:schemas-microsoft-com:office:office" xmlns:r="http://schemas.openxmlformats.org/officeDocument/2006/relationships" xmlns:m="http://schemas.openxmlformats.org/officeDocument/2006/math" xmlns:v="urn:schemas-microsoft-com:vml" xmlns:wp14="http://schemas.microsoft.com/office/word/2010/wordprocessingDrawing" xmlns:wp="http://schemas.openxmlformats.org/drawingml/2006/wordprocessingDrawing" xmlns:w10="urn:schemas-microsoft-com:office:word" xmlns:w="http://schemas.openxmlformats.org/wordprocessingml/2006/main" xmlns:w14="http://schemas.microsoft.com/office/word/2010/wordml" xmlns:w15="http://schemas.microsoft.com/office/word/2012/wordml" xmlns:w16cid="http://schemas.microsoft.com/office/word/2016/wordml/cid" xmlns:w16se="http://schemas.microsoft.com/office/word/2015/wordml/symex" xmlns:wpg="http://schemas.microsoft.com/office/word/2010/wordprocessingGroup" xmlns:wpi="http://schemas.microsoft.com/office/word/2010/wordprocessingInk" xmlns:wne="http://schemas.microsoft.com/office/word/2006/wordml" xmlns:wps="http://schemas.microsoft.com/office/word/2010/wordprocessingShape" mc:Ignorable="w14 w15 w16se w16cid wp14">
+<w:footnotes xmlns:wpc="http://schemas.microsoft.com/office/word/2010/wordprocessingCanvas" xmlns:cx="http://schemas.microsoft.com/office/drawing/2014/chartex" xmlns:cx1="http://schemas.microsoft.com/office/drawing/2015/9/8/chartex" xmlns:cx2="http://schemas.microsoft.com/office/drawing/2015/10/21/chartex" xmlns:cx3="http://schemas.microsoft.com/office/drawing/2016/5/9/chartex" xmlns:cx4="http://schemas.microsoft.com/office/drawing/2016/5/10/chartex" xmlns:cx5="http://schemas.microsoft.com/office/drawing/2016/5/11/chartex" xmlns:cx6="http://schemas.microsoft.com/office/drawing/2016/5/12/chartex" xmlns:cx7="http://schemas.microsoft.com/office/drawing/2016/5/13/chartex" xmlns:cx8="http://schemas.microsoft.com/office/drawing/2016/5/14/chartex" xmlns:mc="http://schemas.openxmlformats.org/markup-compatibility/2006" xmlns:aink="http://schemas.microsoft.com/office/drawing/2016/ink" xmlns:am3d="http://schemas.microsoft.com/office/drawing/2017/model3d" xmlns:o="urn:schemas-microsoft-com:office:office" xmlns:r="http://schemas.openxmlformats.org/officeDocument/2006/relationships" xmlns:m="http://schemas.openxmlformats.org/officeDocument/2006/math" xmlns:v="urn:schemas-microsoft-com:vml" xmlns:wp14="http://schemas.microsoft.com/office/word/2010/wordprocessingDrawing" xmlns:wp="http://schemas.openxmlformats.org/drawingml/2006/wordprocessingDrawing" xmlns:w10="urn:schemas-microsoft-com:office:word" xmlns:w="http://schemas.openxmlformats.org/wordprocessingml/2006/main" xmlns:w14="http://schemas.microsoft.com/office/word/2010/wordml" xmlns:w15="http://schemas.microsoft.com/office/word/2012/wordml" xmlns:w16cex="http://schemas.microsoft.com/office/word/2018/wordml/cex" xmlns:w16cid="http://schemas.microsoft.com/office/word/2016/wordml/cid" xmlns:w16="http://schemas.microsoft.com/office/word/2018/wordml" xmlns:w16se="http://schemas.microsoft.com/office/word/2015/wordml/symex" xmlns:wpg="http://schemas.microsoft.com/office/word/2010/wordprocessingGroup" xmlns:wpi="http://schemas.microsoft.com/office/word/2010/wordprocessingInk" xmlns:wne="http://schemas.microsoft.com/office/word/2006/wordml" xmlns:wps="http://schemas.microsoft.com/office/word/2010/wordprocessingShape" mc:Ignorable="w14 w15 w16se w16cid w16 w16cex wp14">
   <w:footnote w:type="separator" w:id="-1">
     <w:p>
       <w:r>
@@ -2466,7 +2620,7 @@
 </file>
 
 <file path=word/header1.xml><?xml version="1.0" encoding="utf-8"?>
-<w:hdr xmlns:wpc="http://schemas.microsoft.com/office/word/2010/wordprocessingCanvas" xmlns:cx="http://schemas.microsoft.com/office/drawing/2014/chartex" xmlns:cx1="http://schemas.microsoft.com/office/drawing/2015/9/8/chartex" xmlns:cx2="http://schemas.microsoft.com/office/drawing/2015/10/21/chartex" xmlns:cx3="http://schemas.microsoft.com/office/drawing/2016/5/9/chartex" xmlns:cx4="http://schemas.microsoft.com/office/drawing/2016/5/10/chartex" xmlns:cx5="http://schemas.microsoft.com/office/drawing/2016/5/11/chartex" xmlns:cx6="http://schemas.microsoft.com/office/drawing/2016/5/12/chartex" xmlns:cx7="http://schemas.microsoft.com/office/drawing/2016/5/13/chartex" xmlns:cx8="http://schemas.microsoft.com/office/drawing/2016/5/14/chartex" xmlns:mc="http://schemas.openxmlformats.org/markup-compatibility/2006" xmlns:aink="http://schemas.microsoft.com/office/drawing/2016/ink" xmlns:am3d="http://schemas.microsoft.com/office/drawing/2017/model3d" xmlns:o="urn:schemas-microsoft-com:office:office" xmlns:r="http://schemas.openxmlformats.org/officeDocument/2006/relationships" xmlns:m="http://schemas.openxmlformats.org/officeDocument/2006/math" xmlns:v="urn:schemas-microsoft-com:vml" xmlns:wp14="http://schemas.microsoft.com/office/word/2010/wordprocessingDrawing" xmlns:wp="http://schemas.openxmlformats.org/drawingml/2006/wordprocessingDrawing" xmlns:w10="urn:schemas-microsoft-com:office:word" xmlns:w="http://schemas.openxmlformats.org/wordprocessingml/2006/main" xmlns:w14="http://schemas.microsoft.com/office/word/2010/wordml" xmlns:w15="http://schemas.microsoft.com/office/word/2012/wordml" xmlns:w16cid="http://schemas.microsoft.com/office/word/2016/wordml/cid" xmlns:w16se="http://schemas.microsoft.com/office/word/2015/wordml/symex" xmlns:wpg="http://schemas.microsoft.com/office/word/2010/wordprocessingGroup" xmlns:wpi="http://schemas.microsoft.com/office/word/2010/wordprocessingInk" xmlns:wne="http://schemas.microsoft.com/office/word/2006/wordml" xmlns:wps="http://schemas.microsoft.com/office/word/2010/wordprocessingShape" mc:Ignorable="w14 w15 w16se w16cid wp14">
+<w:hdr xmlns:wpc="http://schemas.microsoft.com/office/word/2010/wordprocessingCanvas" xmlns:cx="http://schemas.microsoft.com/office/drawing/2014/chartex" xmlns:cx1="http://schemas.microsoft.com/office/drawing/2015/9/8/chartex" xmlns:cx2="http://schemas.microsoft.com/office/drawing/2015/10/21/chartex" xmlns:cx3="http://schemas.microsoft.com/office/drawing/2016/5/9/chartex" xmlns:cx4="http://schemas.microsoft.com/office/drawing/2016/5/10/chartex" xmlns:cx5="http://schemas.microsoft.com/office/drawing/2016/5/11/chartex" xmlns:cx6="http://schemas.microsoft.com/office/drawing/2016/5/12/chartex" xmlns:cx7="http://schemas.microsoft.com/office/drawing/2016/5/13/chartex" xmlns:cx8="http://schemas.microsoft.com/office/drawing/2016/5/14/chartex" xmlns:mc="http://schemas.openxmlformats.org/markup-compatibility/2006" xmlns:aink="http://schemas.microsoft.com/office/drawing/2016/ink" xmlns:am3d="http://schemas.microsoft.com/office/drawing/2017/model3d" xmlns:o="urn:schemas-microsoft-com:office:office" xmlns:r="http://schemas.openxmlformats.org/officeDocument/2006/relationships" xmlns:m="http://schemas.openxmlformats.org/officeDocument/2006/math" xmlns:v="urn:schemas-microsoft-com:vml" xmlns:wp14="http://schemas.microsoft.com/office/word/2010/wordprocessingDrawing" xmlns:wp="http://schemas.openxmlformats.org/drawingml/2006/wordprocessingDrawing" xmlns:w10="urn:schemas-microsoft-com:office:word" xmlns:w="http://schemas.openxmlformats.org/wordprocessingml/2006/main" xmlns:w14="http://schemas.microsoft.com/office/word/2010/wordml" xmlns:w15="http://schemas.microsoft.com/office/word/2012/wordml" xmlns:w16cex="http://schemas.microsoft.com/office/word/2018/wordml/cex" xmlns:w16cid="http://schemas.microsoft.com/office/word/2016/wordml/cid" xmlns:w16="http://schemas.microsoft.com/office/word/2018/wordml" xmlns:w16se="http://schemas.microsoft.com/office/word/2015/wordml/symex" xmlns:wpg="http://schemas.microsoft.com/office/word/2010/wordprocessingGroup" xmlns:wpi="http://schemas.microsoft.com/office/word/2010/wordprocessingInk" xmlns:wne="http://schemas.microsoft.com/office/word/2006/wordml" xmlns:wps="http://schemas.microsoft.com/office/word/2010/wordprocessingShape" mc:Ignorable="w14 w15 w16se w16cid w16 w16cex wp14">
   <w:p>
     <w:pPr>
       <w:pStyle w:val="Fuzeile"/>
@@ -2571,7 +2725,7 @@
 </file>
 
 <file path=word/header2.xml><?xml version="1.0" encoding="utf-8"?>
-<w:hdr xmlns:wpc="http://schemas.microsoft.com/office/word/2010/wordprocessingCanvas" xmlns:cx="http://schemas.microsoft.com/office/drawing/2014/chartex" xmlns:cx1="http://schemas.microsoft.com/office/drawing/2015/9/8/chartex" xmlns:cx2="http://schemas.microsoft.com/office/drawing/2015/10/21/chartex" xmlns:cx3="http://schemas.microsoft.com/office/drawing/2016/5/9/chartex" xmlns:cx4="http://schemas.microsoft.com/office/drawing/2016/5/10/chartex" xmlns:cx5="http://schemas.microsoft.com/office/drawing/2016/5/11/chartex" xmlns:cx6="http://schemas.microsoft.com/office/drawing/2016/5/12/chartex" xmlns:cx7="http://schemas.microsoft.com/office/drawing/2016/5/13/chartex" xmlns:cx8="http://schemas.microsoft.com/office/drawing/2016/5/14/chartex" xmlns:mc="http://schemas.openxmlformats.org/markup-compatibility/2006" xmlns:aink="http://schemas.microsoft.com/office/drawing/2016/ink" xmlns:am3d="http://schemas.microsoft.com/office/drawing/2017/model3d" xmlns:o="urn:schemas-microsoft-com:office:office" xmlns:r="http://schemas.openxmlformats.org/officeDocument/2006/relationships" xmlns:m="http://schemas.openxmlformats.org/officeDocument/2006/math" xmlns:v="urn:schemas-microsoft-com:vml" xmlns:wp14="http://schemas.microsoft.com/office/word/2010/wordprocessingDrawing" xmlns:wp="http://schemas.openxmlformats.org/drawingml/2006/wordprocessingDrawing" xmlns:w10="urn:schemas-microsoft-com:office:word" xmlns:w="http://schemas.openxmlformats.org/wordprocessingml/2006/main" xmlns:w14="http://schemas.microsoft.com/office/word/2010/wordml" xmlns:w15="http://schemas.microsoft.com/office/word/2012/wordml" xmlns:w16cid="http://schemas.microsoft.com/office/word/2016/wordml/cid" xmlns:w16se="http://schemas.microsoft.com/office/word/2015/wordml/symex" xmlns:wpg="http://schemas.microsoft.com/office/word/2010/wordprocessingGroup" xmlns:wpi="http://schemas.microsoft.com/office/word/2010/wordprocessingInk" xmlns:wne="http://schemas.microsoft.com/office/word/2006/wordml" xmlns:wps="http://schemas.microsoft.com/office/word/2010/wordprocessingShape" mc:Ignorable="w14 w15 w16se w16cid wp14">
+<w:hdr xmlns:wpc="http://schemas.microsoft.com/office/word/2010/wordprocessingCanvas" xmlns:cx="http://schemas.microsoft.com/office/drawing/2014/chartex" xmlns:cx1="http://schemas.microsoft.com/office/drawing/2015/9/8/chartex" xmlns:cx2="http://schemas.microsoft.com/office/drawing/2015/10/21/chartex" xmlns:cx3="http://schemas.microsoft.com/office/drawing/2016/5/9/chartex" xmlns:cx4="http://schemas.microsoft.com/office/drawing/2016/5/10/chartex" xmlns:cx5="http://schemas.microsoft.com/office/drawing/2016/5/11/chartex" xmlns:cx6="http://schemas.microsoft.com/office/drawing/2016/5/12/chartex" xmlns:cx7="http://schemas.microsoft.com/office/drawing/2016/5/13/chartex" xmlns:cx8="http://schemas.microsoft.com/office/drawing/2016/5/14/chartex" xmlns:mc="http://schemas.openxmlformats.org/markup-compatibility/2006" xmlns:aink="http://schemas.microsoft.com/office/drawing/2016/ink" xmlns:am3d="http://schemas.microsoft.com/office/drawing/2017/model3d" xmlns:o="urn:schemas-microsoft-com:office:office" xmlns:r="http://schemas.openxmlformats.org/officeDocument/2006/relationships" xmlns:m="http://schemas.openxmlformats.org/officeDocument/2006/math" xmlns:v="urn:schemas-microsoft-com:vml" xmlns:wp14="http://schemas.microsoft.com/office/word/2010/wordprocessingDrawing" xmlns:wp="http://schemas.openxmlformats.org/drawingml/2006/wordprocessingDrawing" xmlns:w10="urn:schemas-microsoft-com:office:word" xmlns:w="http://schemas.openxmlformats.org/wordprocessingml/2006/main" xmlns:w14="http://schemas.microsoft.com/office/word/2010/wordml" xmlns:w15="http://schemas.microsoft.com/office/word/2012/wordml" xmlns:w16cex="http://schemas.microsoft.com/office/word/2018/wordml/cex" xmlns:w16cid="http://schemas.microsoft.com/office/word/2016/wordml/cid" xmlns:w16="http://schemas.microsoft.com/office/word/2018/wordml" xmlns:w16se="http://schemas.microsoft.com/office/word/2015/wordml/symex" xmlns:wpg="http://schemas.microsoft.com/office/word/2010/wordprocessingGroup" xmlns:wpi="http://schemas.microsoft.com/office/word/2010/wordprocessingInk" xmlns:wne="http://schemas.microsoft.com/office/word/2006/wordml" xmlns:wps="http://schemas.microsoft.com/office/word/2010/wordprocessingShape" mc:Ignorable="w14 w15 w16se w16cid w16 w16cex wp14">
   <w:p>
     <w:pPr>
       <w:pStyle w:val="Kopfzeile"/>
@@ -2581,7 +2735,7 @@
         <w:noProof/>
       </w:rPr>
       <w:drawing>
-        <wp:anchor distT="0" distB="0" distL="114300" distR="114300" simplePos="0" relativeHeight="251658240" behindDoc="0" locked="0" layoutInCell="1" allowOverlap="1">
+        <wp:anchor distT="0" distB="0" distL="114300" distR="114300" simplePos="0" relativeHeight="251658240" behindDoc="0" locked="0" layoutInCell="1" allowOverlap="1" wp14:anchorId="215E62F3" wp14:editId="3D06C88A">
           <wp:simplePos x="0" y="0"/>
           <wp:positionH relativeFrom="margin">
             <wp:posOffset>3970020</wp:posOffset>
@@ -2648,7 +2802,7 @@
 </file>
 
 <file path=word/numbering.xml><?xml version="1.0" encoding="utf-8"?>
-<w:numbering xmlns:wpc="http://schemas.microsoft.com/office/word/2010/wordprocessingCanvas" xmlns:cx="http://schemas.microsoft.com/office/drawing/2014/chartex" xmlns:cx1="http://schemas.microsoft.com/office/drawing/2015/9/8/chartex" xmlns:cx2="http://schemas.microsoft.com/office/drawing/2015/10/21/chartex" xmlns:cx3="http://schemas.microsoft.com/office/drawing/2016/5/9/chartex" xmlns:cx4="http://schemas.microsoft.com/office/drawing/2016/5/10/chartex" xmlns:cx5="http://schemas.microsoft.com/office/drawing/2016/5/11/chartex" xmlns:cx6="http://schemas.microsoft.com/office/drawing/2016/5/12/chartex" xmlns:cx7="http://schemas.microsoft.com/office/drawing/2016/5/13/chartex" xmlns:cx8="http://schemas.microsoft.com/office/drawing/2016/5/14/chartex" xmlns:mc="http://schemas.openxmlformats.org/markup-compatibility/2006" xmlns:aink="http://schemas.microsoft.com/office/drawing/2016/ink" xmlns:am3d="http://schemas.microsoft.com/office/drawing/2017/model3d" xmlns:o="urn:schemas-microsoft-com:office:office" xmlns:r="http://schemas.openxmlformats.org/officeDocument/2006/relationships" xmlns:m="http://schemas.openxmlformats.org/officeDocument/2006/math" xmlns:v="urn:schemas-microsoft-com:vml" xmlns:wp14="http://schemas.microsoft.com/office/word/2010/wordprocessingDrawing" xmlns:wp="http://schemas.openxmlformats.org/drawingml/2006/wordprocessingDrawing" xmlns:w10="urn:schemas-microsoft-com:office:word" xmlns:w="http://schemas.openxmlformats.org/wordprocessingml/2006/main" xmlns:w14="http://schemas.microsoft.com/office/word/2010/wordml" xmlns:w15="http://schemas.microsoft.com/office/word/2012/wordml" xmlns:w16cid="http://schemas.microsoft.com/office/word/2016/wordml/cid" xmlns:w16se="http://schemas.microsoft.com/office/word/2015/wordml/symex" xmlns:wpg="http://schemas.microsoft.com/office/word/2010/wordprocessingGroup" xmlns:wpi="http://schemas.microsoft.com/office/word/2010/wordprocessingInk" xmlns:wne="http://schemas.microsoft.com/office/word/2006/wordml" xmlns:wps="http://schemas.microsoft.com/office/word/2010/wordprocessingShape" mc:Ignorable="w14 w15 w16se w16cid wp14">
+<w:numbering xmlns:wpc="http://schemas.microsoft.com/office/word/2010/wordprocessingCanvas" xmlns:cx="http://schemas.microsoft.com/office/drawing/2014/chartex" xmlns:cx1="http://schemas.microsoft.com/office/drawing/2015/9/8/chartex" xmlns:cx2="http://schemas.microsoft.com/office/drawing/2015/10/21/chartex" xmlns:cx3="http://schemas.microsoft.com/office/drawing/2016/5/9/chartex" xmlns:cx4="http://schemas.microsoft.com/office/drawing/2016/5/10/chartex" xmlns:cx5="http://schemas.microsoft.com/office/drawing/2016/5/11/chartex" xmlns:cx6="http://schemas.microsoft.com/office/drawing/2016/5/12/chartex" xmlns:cx7="http://schemas.microsoft.com/office/drawing/2016/5/13/chartex" xmlns:cx8="http://schemas.microsoft.com/office/drawing/2016/5/14/chartex" xmlns:mc="http://schemas.openxmlformats.org/markup-compatibility/2006" xmlns:aink="http://schemas.microsoft.com/office/drawing/2016/ink" xmlns:am3d="http://schemas.microsoft.com/office/drawing/2017/model3d" xmlns:o="urn:schemas-microsoft-com:office:office" xmlns:r="http://schemas.openxmlformats.org/officeDocument/2006/relationships" xmlns:m="http://schemas.openxmlformats.org/officeDocument/2006/math" xmlns:v="urn:schemas-microsoft-com:vml" xmlns:wp14="http://schemas.microsoft.com/office/word/2010/wordprocessingDrawing" xmlns:wp="http://schemas.openxmlformats.org/drawingml/2006/wordprocessingDrawing" xmlns:w10="urn:schemas-microsoft-com:office:word" xmlns:w="http://schemas.openxmlformats.org/wordprocessingml/2006/main" xmlns:w14="http://schemas.microsoft.com/office/word/2010/wordml" xmlns:w15="http://schemas.microsoft.com/office/word/2012/wordml" xmlns:w16cex="http://schemas.microsoft.com/office/word/2018/wordml/cex" xmlns:w16cid="http://schemas.microsoft.com/office/word/2016/wordml/cid" xmlns:w16="http://schemas.microsoft.com/office/word/2018/wordml" xmlns:w16se="http://schemas.microsoft.com/office/word/2015/wordml/symex" xmlns:wpg="http://schemas.microsoft.com/office/word/2010/wordprocessingGroup" xmlns:wpi="http://schemas.microsoft.com/office/word/2010/wordprocessingInk" xmlns:wne="http://schemas.microsoft.com/office/word/2006/wordml" xmlns:wps="http://schemas.microsoft.com/office/word/2010/wordprocessingShape" mc:Ignorable="w14 w15 w16se w16cid w16 w16cex wp14">
   <w:abstractNum w:abstractNumId="0" w15:restartNumberingAfterBreak="0">
     <w:nsid w:val="FFFFFF89"/>
     <w:multiLevelType w:val="singleLevel"/>
@@ -4403,7 +4557,7 @@
 </file>
 
 <file path=word/styles.xml><?xml version="1.0" encoding="utf-8"?>
-<w:styles xmlns:mc="http://schemas.openxmlformats.org/markup-compatibility/2006" xmlns:r="http://schemas.openxmlformats.org/officeDocument/2006/relationships" xmlns:w="http://schemas.openxmlformats.org/wordprocessingml/2006/main" xmlns:w14="http://schemas.microsoft.com/office/word/2010/wordml" xmlns:w15="http://schemas.microsoft.com/office/word/2012/wordml" xmlns:w16cid="http://schemas.microsoft.com/office/word/2016/wordml/cid" xmlns:w16se="http://schemas.microsoft.com/office/word/2015/wordml/symex" mc:Ignorable="w14 w15 w16se w16cid">
+<w:styles xmlns:mc="http://schemas.openxmlformats.org/markup-compatibility/2006" xmlns:r="http://schemas.openxmlformats.org/officeDocument/2006/relationships" xmlns:w="http://schemas.openxmlformats.org/wordprocessingml/2006/main" xmlns:w14="http://schemas.microsoft.com/office/word/2010/wordml" xmlns:w15="http://schemas.microsoft.com/office/word/2012/wordml" xmlns:w16cex="http://schemas.microsoft.com/office/word/2018/wordml/cex" xmlns:w16cid="http://schemas.microsoft.com/office/word/2016/wordml/cid" xmlns:w16="http://schemas.microsoft.com/office/word/2018/wordml" xmlns:w16se="http://schemas.microsoft.com/office/word/2015/wordml/symex" mc:Ignorable="w14 w15 w16se w16cid w16 w16cex">
   <w:docDefaults>
     <w:rPrDefault>
       <w:rPr>
@@ -4436,6 +4590,7 @@
     <w:lsdException w:name="Emphasis" w:uiPriority="20" w:qFormat="1"/>
     <w:lsdException w:name="HTML Preformatted" w:semiHidden="1" w:unhideWhenUsed="1"/>
     <w:lsdException w:name="HTML Variable" w:semiHidden="1" w:unhideWhenUsed="1"/>
+    <w:lsdException w:name="Normal Table" w:semiHidden="1" w:unhideWhenUsed="1"/>
     <w:lsdException w:name="No List" w:semiHidden="1" w:unhideWhenUsed="1"/>
     <w:lsdException w:name="Outline List 1" w:semiHidden="1" w:unhideWhenUsed="1"/>
     <w:lsdException w:name="Outline List 2" w:semiHidden="1" w:unhideWhenUsed="1"/>
@@ -4481,7 +4636,9 @@
     <w:lsdException w:name="Table Subtle 2" w:semiHidden="1" w:unhideWhenUsed="1"/>
     <w:lsdException w:name="Table Web 1" w:semiHidden="1" w:unhideWhenUsed="1"/>
     <w:lsdException w:name="Table Web 2" w:semiHidden="1" w:unhideWhenUsed="1"/>
+    <w:lsdException w:name="Table Web 3" w:semiHidden="1" w:unhideWhenUsed="1"/>
     <w:lsdException w:name="Balloon Text" w:semiHidden="1" w:unhideWhenUsed="1"/>
+    <w:lsdException w:name="Table Theme" w:semiHidden="1" w:unhideWhenUsed="1"/>
     <w:lsdException w:name="Placeholder Text" w:semiHidden="1" w:uiPriority="99"/>
     <w:lsdException w:name="No Spacing" w:uiPriority="1"/>
     <w:lsdException w:name="Light Shading" w:uiPriority="60"/>
@@ -6055,7 +6212,7 @@
 </file>
 
 <file path=customXml/itemProps1.xml><?xml version="1.0" encoding="utf-8"?>
-<ds:datastoreItem xmlns:ds="http://schemas.openxmlformats.org/officeDocument/2006/customXml" ds:itemID="{3DC614BC-1923-4C59-B807-BCAAE946CE16}">
+<ds:datastoreItem xmlns:ds="http://schemas.openxmlformats.org/officeDocument/2006/customXml" ds:itemID="{89F503EF-FA62-4AE6-B9B5-BF4E8E5DA28F}">
   <ds:schemaRefs>
     <ds:schemaRef ds:uri="http://schemas.openxmlformats.org/officeDocument/2006/bibliography"/>
   </ds:schemaRefs>

</xml_diff>